<commit_message>
Added MemberButton component + Member Popup + fetching Data from Supabase
</commit_message>
<xml_diff>
--- a/Anforderungen.docx
+++ b/Anforderungen.docx
@@ -8,9 +8,18 @@
       </w:r>
     </w:p>
     <w:p/>
-    <w:p/>
-    <w:p>
-      <w:r>
+    <w:p>
+      <w:pPr>
+        <w:rPr>
+          <w:b/>
+          <w:bCs/>
+        </w:rPr>
+      </w:pPr>
+      <w:r>
+        <w:rPr>
+          <w:b/>
+          <w:bCs/>
+        </w:rPr>
         <w:t>1. Budget-Tracker / Haushaltsbuch</w:t>
       </w:r>
     </w:p>
@@ -42,115 +51,148 @@
     <w:p/>
     <w:p>
       <w:r>
-        <w:t xml:space="preserve">Lokal oder mit </w:t>
-      </w:r>
+        <w:t>Lokal oder mit Supabase speichern</w:t>
+      </w:r>
+    </w:p>
+    <w:p/>
+    <w:p>
+      <w:pPr>
+        <w:rPr>
+          <w:b/>
+          <w:bCs/>
+        </w:rPr>
+      </w:pPr>
+      <w:r>
+        <w:rPr>
+          <w:b/>
+          <w:bCs/>
+        </w:rPr>
+        <w:t>2. Quiz-App</w:t>
+      </w:r>
+    </w:p>
+    <w:p>
+      <w:r>
+        <w:t>Fragen aus einer API (z. B. Open Trivia DB)</w:t>
+      </w:r>
+    </w:p>
+    <w:p/>
+    <w:p>
+      <w:r>
+        <w:t>Multiple Choice</w:t>
+      </w:r>
+    </w:p>
+    <w:p/>
+    <w:p>
+      <w:r>
+        <w:t>Punktestand und Highscore</w:t>
+      </w:r>
+    </w:p>
+    <w:p/>
+    <w:p>
       <w:proofErr w:type="spellStart"/>
       <w:r>
-        <w:t>Supabase</w:t>
+        <w:t>Timer</w:t>
       </w:r>
       <w:proofErr w:type="spellEnd"/>
       <w:r>
-        <w:t xml:space="preserve"> speichern</w:t>
-      </w:r>
-    </w:p>
-    <w:p>
-      <w:r>
-        <w:t>2. Quiz-App</w:t>
-      </w:r>
-    </w:p>
-    <w:p>
-      <w:r>
-        <w:t>Fragen aus einer API (z. B. Open Trivia DB)</w:t>
-      </w:r>
-    </w:p>
-    <w:p/>
-    <w:p>
-      <w:r>
-        <w:t>Multiple Choice</w:t>
-      </w:r>
-    </w:p>
-    <w:p/>
-    <w:p>
-      <w:r>
-        <w:t>Punktestand und Highscore</w:t>
-      </w:r>
-    </w:p>
-    <w:p/>
-    <w:p>
+        <w:t xml:space="preserve"> für jede Frage</w:t>
+      </w:r>
+    </w:p>
+    <w:p/>
+    <w:p>
+      <w:pPr>
+        <w:rPr>
+          <w:b/>
+          <w:bCs/>
+        </w:rPr>
+      </w:pPr>
+      <w:r>
+        <w:rPr>
+          <w:b/>
+          <w:bCs/>
+        </w:rPr>
+        <w:t>3. Rezepte-Verwaltung</w:t>
+      </w:r>
+    </w:p>
+    <w:p>
+      <w:r>
+        <w:t>CRUD-Funktion für Rezepte</w:t>
+      </w:r>
+    </w:p>
+    <w:p/>
+    <w:p>
+      <w:r>
+        <w:t>Zutatenliste + Bild + Zubereitungsschritte</w:t>
+      </w:r>
+    </w:p>
+    <w:p/>
+    <w:p>
+      <w:r>
+        <w:t>Suche nach Zutaten</w:t>
+      </w:r>
+    </w:p>
+    <w:p/>
+    <w:p>
+      <w:r>
+        <w:t>Option: Nutzer-Login für eigene Sammlung</w:t>
+      </w:r>
+    </w:p>
+    <w:p/>
+    <w:p>
+      <w:pPr>
+        <w:rPr>
+          <w:b/>
+          <w:bCs/>
+        </w:rPr>
+      </w:pPr>
+      <w:r>
+        <w:rPr>
+          <w:b/>
+          <w:bCs/>
+        </w:rPr>
+        <w:t xml:space="preserve">4. </w:t>
+      </w:r>
       <w:proofErr w:type="spellStart"/>
       <w:r>
-        <w:t>Timer</w:t>
+        <w:rPr>
+          <w:b/>
+          <w:bCs/>
+        </w:rPr>
+        <w:t>To</w:t>
       </w:r>
       <w:proofErr w:type="spellEnd"/>
       <w:r>
-        <w:t xml:space="preserve"> für jede Frage</w:t>
-      </w:r>
-    </w:p>
-    <w:p>
-      <w:r>
-        <w:t>3. Rezepte-Verwaltung</w:t>
-      </w:r>
-    </w:p>
-    <w:p>
-      <w:r>
-        <w:t>CRUD-Funktion für Rezepte</w:t>
-      </w:r>
-    </w:p>
-    <w:p/>
-    <w:p>
-      <w:r>
-        <w:t>Zutatenliste + Bild + Zubereitungsschritte</w:t>
-      </w:r>
-    </w:p>
-    <w:p/>
-    <w:p>
-      <w:r>
-        <w:t>Suche nach Zutaten</w:t>
-      </w:r>
-    </w:p>
-    <w:p/>
-    <w:p>
-      <w:r>
-        <w:t>Option: Nutzer-Login für eigene Sammlung</w:t>
-      </w:r>
-    </w:p>
-    <w:p/>
-    <w:p>
-      <w:r>
-        <w:t xml:space="preserve">4. </w:t>
-      </w:r>
+        <w:rPr>
+          <w:b/>
+          <w:bCs/>
+        </w:rPr>
+        <w:t>-do-App mit Kategorien und Deadlines</w:t>
+      </w:r>
+    </w:p>
+    <w:p>
       <w:proofErr w:type="spellStart"/>
       <w:r>
-        <w:t>To</w:t>
+        <w:lastRenderedPageBreak/>
+        <w:t>Swimlanes</w:t>
       </w:r>
       <w:proofErr w:type="spellEnd"/>
       <w:r>
-        <w:t>-do-App mit Kategorien und Deadlines</w:t>
-      </w:r>
-    </w:p>
-    <w:p>
+        <w:t xml:space="preserve"> (wie bei </w:t>
+      </w:r>
       <w:proofErr w:type="spellStart"/>
       <w:r>
-        <w:t>Swimlanes</w:t>
+        <w:t>Trello</w:t>
       </w:r>
       <w:proofErr w:type="spellEnd"/>
       <w:r>
-        <w:t xml:space="preserve"> (wie bei </w:t>
+        <w:t xml:space="preserve">) mit Drag-and-Drop (z. B. </w:t>
       </w:r>
       <w:proofErr w:type="spellStart"/>
       <w:r>
-        <w:t>Trello</w:t>
+        <w:t>react-beautiful-dnd</w:t>
       </w:r>
       <w:proofErr w:type="spellEnd"/>
       <w:r>
-        <w:t xml:space="preserve">) mit Drag-and-Drop (z. B. </w:t>
-      </w:r>
-      <w:proofErr w:type="spellStart"/>
-      <w:r>
-        <w:t>react-beautiful-dnd</w:t>
-      </w:r>
-      <w:proofErr w:type="spellEnd"/>
-      <w:r>
         <w:t>)</w:t>
       </w:r>
     </w:p>
@@ -168,7 +210,17 @@
     </w:p>
     <w:p/>
     <w:p>
-      <w:r>
+      <w:pPr>
+        <w:rPr>
+          <w:b/>
+          <w:bCs/>
+        </w:rPr>
+      </w:pPr>
+      <w:r>
+        <w:rPr>
+          <w:b/>
+          <w:bCs/>
+        </w:rPr>
         <w:t>5. Buchungs-App für ein Fitnessstudio</w:t>
       </w:r>
     </w:p>
@@ -191,7 +243,17 @@
     </w:p>
     <w:p/>
     <w:p>
-      <w:r>
+      <w:pPr>
+        <w:rPr>
+          <w:b/>
+          <w:bCs/>
+        </w:rPr>
+      </w:pPr>
+      <w:r>
+        <w:rPr>
+          <w:b/>
+          <w:bCs/>
+        </w:rPr>
         <w:t>6. Lernplaner / Stundenplan für Schüler</w:t>
       </w:r>
     </w:p>

</xml_diff>